<commit_message>
update doc4 to reflex ext_variables_size
</commit_message>
<xml_diff>
--- a/doc/tutorials/docx/004 - Display a sprite.docx
+++ b/doc/tutorials/docx/004 - Display a sprite.docx
@@ -2956,10 +2956,10 @@
             <v:path o:extrusionok="f" gradientshapeok="t" o:connecttype="rect"/>
             <o:lock v:ext="edit" aspectratio="t"/>
           </v:shapetype>
-          <v:shape id="_x0000_i1025" type="#_x0000_t75" style="width:76.5pt;height:49.5pt" o:ole="">
+          <v:shape id="_x0000_i1025" type="#_x0000_t75" style="width:76.6pt;height:49.55pt" o:ole="">
             <v:imagedata r:id="rId11" o:title=""/>
           </v:shape>
-          <o:OLEObject Type="Embed" ProgID="Package" ShapeID="_x0000_i1025" DrawAspect="Icon" ObjectID="_1697970837" r:id="rId12"/>
+          <o:OLEObject Type="Embed" ProgID="Package" ShapeID="_x0000_i1025" DrawAspect="Icon" ObjectID="_1704998968" r:id="rId12"/>
         </w:object>
       </w:r>
     </w:p>
@@ -3304,10 +3304,10 @@
           <w:lang w:val="en-US"/>
         </w:rPr>
         <w:object w:dxaOrig="1533" w:dyaOrig="992" w14:anchorId="3D8DF4C6">
-          <v:shape id="_x0000_i1026" type="#_x0000_t75" style="width:76.5pt;height:49.5pt" o:ole="">
+          <v:shape id="_x0000_i1026" type="#_x0000_t75" style="width:76.6pt;height:49.55pt" o:ole="">
             <v:imagedata r:id="rId13" o:title=""/>
           </v:shape>
-          <o:OLEObject Type="Embed" ProgID="Package" ShapeID="_x0000_i1026" DrawAspect="Icon" ObjectID="_1697970838" r:id="rId14"/>
+          <o:OLEObject Type="Embed" ProgID="Package" ShapeID="_x0000_i1026" DrawAspect="Icon" ObjectID="_1704998969" r:id="rId14"/>
         </w:object>
       </w:r>
     </w:p>
@@ -3651,10 +3651,10 @@
           <w:lang w:val="en-US"/>
         </w:rPr>
         <w:object w:dxaOrig="1533" w:dyaOrig="992" w14:anchorId="669E2F67">
-          <v:shape id="_x0000_i1027" type="#_x0000_t75" style="width:76.5pt;height:49.5pt" o:ole="">
+          <v:shape id="_x0000_i1027" type="#_x0000_t75" style="width:76.6pt;height:49.55pt" o:ole="">
             <v:imagedata r:id="rId16" o:title=""/>
           </v:shape>
-          <o:OLEObject Type="Embed" ProgID="Package" ShapeID="_x0000_i1027" DrawAspect="Icon" ObjectID="_1697970839" r:id="rId17"/>
+          <o:OLEObject Type="Embed" ProgID="Package" ShapeID="_x0000_i1027" DrawAspect="Icon" ObjectID="_1704998970" r:id="rId17"/>
         </w:object>
       </w:r>
     </w:p>
@@ -4392,10 +4392,10 @@
           <w:lang w:val="en-US"/>
         </w:rPr>
         <w:object w:dxaOrig="1533" w:dyaOrig="992" w14:anchorId="36DD2BB2">
-          <v:shape id="_x0000_i1028" type="#_x0000_t75" style="width:76.5pt;height:49.5pt" o:ole="">
+          <v:shape id="_x0000_i1028" type="#_x0000_t75" style="width:76.6pt;height:49.55pt" o:ole="">
             <v:imagedata r:id="rId18" o:title=""/>
           </v:shape>
-          <o:OLEObject Type="Embed" ProgID="Package" ShapeID="_x0000_i1028" DrawAspect="Icon" ObjectID="_1697970840" r:id="rId19"/>
+          <o:OLEObject Type="Embed" ProgID="Package" ShapeID="_x0000_i1028" DrawAspect="Icon" ObjectID="_1704998971" r:id="rId19"/>
         </w:object>
       </w:r>
     </w:p>
@@ -4796,10 +4796,10 @@
           <w:lang w:val="en-US"/>
         </w:rPr>
         <w:object w:dxaOrig="1533" w:dyaOrig="992" w14:anchorId="0D5486EF">
-          <v:shape id="_x0000_i1029" type="#_x0000_t75" style="width:76.5pt;height:49.5pt" o:ole="">
+          <v:shape id="_x0000_i1029" type="#_x0000_t75" style="width:76.6pt;height:49.55pt" o:ole="">
             <v:imagedata r:id="rId20" o:title=""/>
           </v:shape>
-          <o:OLEObject Type="Embed" ProgID="Package" ShapeID="_x0000_i1029" DrawAspect="Icon" ObjectID="_1697970841" r:id="rId21"/>
+          <o:OLEObject Type="Embed" ProgID="Package" ShapeID="_x0000_i1029" DrawAspect="Icon" ObjectID="_1704998972" r:id="rId21"/>
         </w:object>
       </w:r>
     </w:p>
@@ -4883,6 +4883,63 @@
           <w:szCs w:val="21"/>
           <w:lang w:val="en-US" w:eastAsia="fr-FR"/>
         </w:rPr>
+        <w:t>ext_variables_size</w:t>
+      </w:r>
+      <w:proofErr w:type="spellEnd"/>
+      <w:r>
+        <w:rPr>
+          <w:rFonts w:ascii="Consolas" w:eastAsia="Times New Roman" w:hAnsi="Consolas" w:cs="Times New Roman"/>
+          <w:color w:val="9CDCFE"/>
+          <w:sz w:val="21"/>
+          <w:szCs w:val="21"/>
+          <w:lang w:val="en-US" w:eastAsia="fr-FR"/>
+        </w:rPr>
+        <w:t xml:space="preserve"> </w:t>
+      </w:r>
+      <w:proofErr w:type="spellStart"/>
+      <w:r>
+        <w:rPr>
+          <w:rFonts w:ascii="Consolas" w:eastAsia="Times New Roman" w:hAnsi="Consolas" w:cs="Times New Roman"/>
+          <w:color w:val="9CDCFE"/>
+          <w:sz w:val="21"/>
+          <w:szCs w:val="21"/>
+          <w:lang w:val="en-US" w:eastAsia="fr-FR"/>
+        </w:rPr>
+        <w:t>equ</w:t>
+      </w:r>
+      <w:proofErr w:type="spellEnd"/>
+      <w:r>
+        <w:rPr>
+          <w:rFonts w:ascii="Consolas" w:eastAsia="Times New Roman" w:hAnsi="Consolas" w:cs="Times New Roman"/>
+          <w:color w:val="9CDCFE"/>
+          <w:sz w:val="21"/>
+          <w:szCs w:val="21"/>
+          <w:lang w:val="en-US" w:eastAsia="fr-FR"/>
+        </w:rPr>
+        <w:t xml:space="preserve"> 0</w:t>
+      </w:r>
+    </w:p>
+    <w:p>
+      <w:pPr>
+        <w:shd w:val="clear" w:color="auto" w:fill="1E1E1E"/>
+        <w:spacing w:after="0" w:line="285" w:lineRule="atLeast"/>
+        <w:rPr>
+          <w:rFonts w:ascii="Consolas" w:eastAsia="Times New Roman" w:hAnsi="Consolas" w:cs="Times New Roman"/>
+          <w:color w:val="D4D4D4"/>
+          <w:sz w:val="21"/>
+          <w:szCs w:val="21"/>
+          <w:lang w:val="en-US" w:eastAsia="fr-FR"/>
+        </w:rPr>
+      </w:pPr>
+      <w:proofErr w:type="spellStart"/>
+      <w:r>
+        <w:rPr>
+          <w:rFonts w:ascii="Consolas" w:eastAsia="Times New Roman" w:hAnsi="Consolas" w:cs="Times New Roman"/>
+          <w:color w:val="9CDCFE"/>
+          <w:sz w:val="21"/>
+          <w:szCs w:val="21"/>
+          <w:lang w:val="en-US" w:eastAsia="fr-FR"/>
+        </w:rPr>
         <w:t>Object_RAM</w:t>
       </w:r>
       <w:proofErr w:type="spellEnd"/>
@@ -5099,7 +5156,46 @@
         <w:rPr>
           <w:lang w:val="en-US"/>
         </w:rPr>
-        <w:t>There is two way of instantiate an object :</w:t>
+        <w:t xml:space="preserve">Note : </w:t>
+      </w:r>
+      <w:proofErr w:type="spellStart"/>
+      <w:r>
+        <w:rPr>
+          <w:lang w:val="en-US"/>
+        </w:rPr>
+        <w:t>ext_variables_size</w:t>
+      </w:r>
+      <w:proofErr w:type="spellEnd"/>
+      <w:r>
+        <w:rPr>
+          <w:lang w:val="en-US"/>
+        </w:rPr>
+        <w:t xml:space="preserve"> is the size (in bytes) of custom data for the object. It will be explained later, we just need to declare the equate here.</w:t>
+      </w:r>
+    </w:p>
+    <w:p>
+      <w:pPr>
+        <w:rPr>
+          <w:lang w:val="en-US"/>
+        </w:rPr>
+      </w:pPr>
+      <w:r>
+        <w:rPr>
+          <w:lang w:val="en-US"/>
+        </w:rPr>
+        <w:t xml:space="preserve">There is two way </w:t>
+      </w:r>
+      <w:r>
+        <w:rPr>
+          <w:lang w:val="en-US"/>
+        </w:rPr>
+        <w:t>to</w:t>
+      </w:r>
+      <w:r>
+        <w:rPr>
+          <w:lang w:val="en-US"/>
+        </w:rPr>
+        <w:t xml:space="preserve"> instantiate an object :</w:t>
       </w:r>
     </w:p>
     <w:p>
@@ -5284,10 +5380,10 @@
           <w:lang w:val="en-US"/>
         </w:rPr>
         <w:object w:dxaOrig="1533" w:dyaOrig="992" w14:anchorId="3D8BAB57">
-          <v:shape id="_x0000_i1030" type="#_x0000_t75" style="width:76.5pt;height:49.5pt" o:ole="">
+          <v:shape id="_x0000_i1030" type="#_x0000_t75" style="width:76.6pt;height:49.55pt" o:ole="">
             <v:imagedata r:id="rId22" o:title=""/>
           </v:shape>
-          <o:OLEObject Type="Embed" ProgID="Package" ShapeID="_x0000_i1030" DrawAspect="Icon" ObjectID="_1697970842" r:id="rId23"/>
+          <o:OLEObject Type="Embed" ProgID="Package" ShapeID="_x0000_i1030" DrawAspect="Icon" ObjectID="_1704998973" r:id="rId23"/>
         </w:object>
       </w:r>
     </w:p>
@@ -5749,6 +5845,7 @@
           <w:szCs w:val="10"/>
           <w:lang w:val="en-US" w:eastAsia="fr-FR"/>
         </w:rPr>
+        <w:lastRenderedPageBreak/>
         <w:t>id</w:t>
       </w:r>
       <w:r>
@@ -6415,7 +6512,6 @@
           <w:szCs w:val="10"/>
           <w:lang w:val="en-US" w:eastAsia="fr-FR"/>
         </w:rPr>
-        <w:lastRenderedPageBreak/>
         <w:t>render_playfieldcoord_mask</w:t>
       </w:r>
       <w:proofErr w:type="spellEnd"/>
@@ -8928,10 +9024,10 @@
           <w:lang w:val="en-US"/>
         </w:rPr>
         <w:object w:dxaOrig="1533" w:dyaOrig="992" w14:anchorId="6D3823A4">
-          <v:shape id="_x0000_i1031" type="#_x0000_t75" style="width:76.5pt;height:49.5pt" o:ole="">
+          <v:shape id="_x0000_i1031" type="#_x0000_t75" style="width:76.6pt;height:49.55pt" o:ole="">
             <v:imagedata r:id="rId26" o:title=""/>
           </v:shape>
-          <o:OLEObject Type="Embed" ProgID="Package" ShapeID="_x0000_i1031" DrawAspect="Icon" ObjectID="_1697970843" r:id="rId27"/>
+          <o:OLEObject Type="Embed" ProgID="Package" ShapeID="_x0000_i1031" DrawAspect="Icon" ObjectID="_1704998974" r:id="rId27"/>
         </w:object>
       </w:r>
       <w:r>
@@ -8939,10 +9035,10 @@
           <w:lang w:val="en-US"/>
         </w:rPr>
         <w:object w:dxaOrig="1533" w:dyaOrig="992" w14:anchorId="2E11A7F6">
-          <v:shape id="_x0000_i1032" type="#_x0000_t75" style="width:76.5pt;height:49.5pt" o:ole="">
+          <v:shape id="_x0000_i1032" type="#_x0000_t75" style="width:76.6pt;height:49.55pt" o:ole="">
             <v:imagedata r:id="rId28" o:title=""/>
           </v:shape>
-          <o:OLEObject Type="Embed" ProgID="Package" ShapeID="_x0000_i1032" DrawAspect="Icon" ObjectID="_1697970844" r:id="rId29"/>
+          <o:OLEObject Type="Embed" ProgID="Package" ShapeID="_x0000_i1032" DrawAspect="Icon" ObjectID="_1704998975" r:id="rId29"/>
         </w:object>
       </w:r>
       <w:r>
@@ -8950,10 +9046,10 @@
           <w:lang w:val="en-US"/>
         </w:rPr>
         <w:object w:dxaOrig="1533" w:dyaOrig="992" w14:anchorId="3361B62C">
-          <v:shape id="_x0000_i1033" type="#_x0000_t75" style="width:76.5pt;height:49.5pt" o:ole="">
+          <v:shape id="_x0000_i1033" type="#_x0000_t75" style="width:76.6pt;height:49.55pt" o:ole="">
             <v:imagedata r:id="rId30" o:title=""/>
           </v:shape>
-          <o:OLEObject Type="Embed" ProgID="Package" ShapeID="_x0000_i1033" DrawAspect="Icon" ObjectID="_1697970845" r:id="rId31"/>
+          <o:OLEObject Type="Embed" ProgID="Package" ShapeID="_x0000_i1033" DrawAspect="Icon" ObjectID="_1704998976" r:id="rId31"/>
         </w:object>
       </w:r>
     </w:p>
@@ -9117,6 +9213,7 @@
         <w:rPr>
           <w:lang w:val="en-US"/>
         </w:rPr>
+        <w:lastRenderedPageBreak/>
         <w:t>Here we want to associate a simple image to the object.</w:t>
       </w:r>
     </w:p>
@@ -9186,7 +9283,6 @@
           <w:szCs w:val="21"/>
           <w:lang w:val="en-US" w:eastAsia="fr-FR"/>
         </w:rPr>
-        <w:lastRenderedPageBreak/>
         <w:t># Sprites</w:t>
       </w:r>
     </w:p>
@@ -10022,6 +10118,7 @@
         <w:rPr>
           <w:lang w:val="en-US"/>
         </w:rPr>
+        <w:lastRenderedPageBreak/>
         <w:t xml:space="preserve">This code is called by </w:t>
       </w:r>
       <w:proofErr w:type="spellStart"/>
@@ -10086,7 +10183,6 @@
           <w:szCs w:val="21"/>
           <w:lang w:val="en-US" w:eastAsia="fr-FR"/>
         </w:rPr>
-        <w:lastRenderedPageBreak/>
         <w:t xml:space="preserve">; Object - </w:t>
       </w:r>
       <w:proofErr w:type="spellStart"/>
@@ -11737,6 +11833,7 @@
           <w:szCs w:val="21"/>
           <w:lang w:eastAsia="fr-FR"/>
         </w:rPr>
+        <w:lastRenderedPageBreak/>
         <w:t xml:space="preserve">        </w:t>
       </w:r>
       <w:proofErr w:type="spellStart"/>
@@ -13238,6 +13335,7 @@
         <w:rPr>
           <w:lang w:val="en-US"/>
         </w:rPr>
+        <w:lastRenderedPageBreak/>
         <w:t xml:space="preserve">You will have to include the macros at the beginning of your </w:t>
       </w:r>
       <w:proofErr w:type="spellStart"/>
@@ -13318,7 +13416,6 @@
         <w:rPr>
           <w:lang w:val="en-US"/>
         </w:rPr>
-        <w:lastRenderedPageBreak/>
         <w:t xml:space="preserve">Note : All macro names begin with a </w:t>
       </w:r>
       <w:r>
@@ -14497,6 +14594,7 @@
         <w:rPr>
           <w:lang w:val="en-US"/>
         </w:rPr>
+        <w:lastRenderedPageBreak/>
         <w:t>If you run a debugger, you will notice that the sprite is only rendered twice, one for each video buffer</w:t>
       </w:r>
       <w:r>
@@ -14520,7 +14618,6 @@
         <w:rPr>
           <w:lang w:val="en-US"/>
         </w:rPr>
-        <w:lastRenderedPageBreak/>
         <w:br w:type="page"/>
       </w:r>
     </w:p>
@@ -15310,10 +15407,10 @@
           <w:lang w:val="en-US"/>
         </w:rPr>
         <w:object w:dxaOrig="1533" w:dyaOrig="992" w14:anchorId="2782B821">
-          <v:shape id="_x0000_i1034" type="#_x0000_t75" style="width:76.5pt;height:49.5pt" o:ole="">
+          <v:shape id="_x0000_i1034" type="#_x0000_t75" style="width:76.6pt;height:49.55pt" o:ole="">
             <v:imagedata r:id="rId34" o:title=""/>
           </v:shape>
-          <o:OLEObject Type="Embed" ProgID="Package" ShapeID="_x0000_i1034" DrawAspect="Icon" ObjectID="_1697970846" r:id="rId35"/>
+          <o:OLEObject Type="Embed" ProgID="Package" ShapeID="_x0000_i1034" DrawAspect="Icon" ObjectID="_1704998977" r:id="rId35"/>
         </w:object>
       </w:r>
     </w:p>
@@ -15561,15 +15658,17 @@
     <w:p>
       <w:pPr>
         <w:pStyle w:val="Titre4"/>
-        <w:rPr>
-          <w:lang w:val="en-US"/>
-        </w:rPr>
-      </w:pPr>
-      <w:r>
-        <w:rPr>
-          <w:lang w:val="en-US"/>
-        </w:rPr>
-        <w:t>Object logical code</w:t>
+      </w:pPr>
+      <w:r>
+        <w:t xml:space="preserve">Object </w:t>
+      </w:r>
+      <w:proofErr w:type="spellStart"/>
+      <w:r>
+        <w:t>logical</w:t>
+      </w:r>
+      <w:proofErr w:type="spellEnd"/>
+      <w:r>
+        <w:t xml:space="preserve"> code</w:t>
       </w:r>
     </w:p>
     <w:p>
@@ -15577,24 +15676,14 @@
         <w:rPr>
           <w:b/>
           <w:bCs/>
-          <w:lang w:val="en-US"/>
         </w:rPr>
       </w:pPr>
       <w:r>
         <w:rPr>
           <w:b/>
           <w:bCs/>
-          <w:lang w:val="en-US"/>
-        </w:rPr>
-        <w:t>s</w:t>
-      </w:r>
-      <w:r>
-        <w:rPr>
-          <w:b/>
-          <w:bCs/>
-          <w:lang w:val="en-US"/>
-        </w:rPr>
-        <w:t>onic.asm</w:t>
+        </w:rPr>
+        <w:t>sonic.asm</w:t>
       </w:r>
     </w:p>
     <w:p>
@@ -15606,7 +15695,7 @@
           <w:color w:val="D4D4D4"/>
           <w:sz w:val="21"/>
           <w:szCs w:val="21"/>
-          <w:lang w:val="en-US" w:eastAsia="fr-FR"/>
+          <w:lang w:eastAsia="fr-FR"/>
         </w:rPr>
       </w:pPr>
       <w:r>
@@ -15615,7 +15704,7 @@
           <w:color w:val="6A9955"/>
           <w:sz w:val="21"/>
           <w:szCs w:val="21"/>
-          <w:lang w:val="en-US" w:eastAsia="fr-FR"/>
+          <w:lang w:eastAsia="fr-FR"/>
         </w:rPr>
         <w:t>; ---------------------------------------------------------------------------</w:t>
       </w:r>
@@ -18654,13 +18743,7 @@
           <w:lang w:val="en-US"/>
         </w:rPr>
         <w:lastRenderedPageBreak/>
-        <w:t>Playfield</w:t>
-      </w:r>
-      <w:r>
-        <w:rPr>
-          <w:lang w:val="en-US"/>
-        </w:rPr>
-        <w:t xml:space="preserve"> coordinates</w:t>
+        <w:t>Playfield coordinates</w:t>
       </w:r>
       <w:bookmarkEnd w:id="13"/>
     </w:p>
@@ -19272,15 +19355,7 @@
           <w:bCs/>
           <w:lang w:val="en-US"/>
         </w:rPr>
-        <w:t>CheckSpritesRefresh</w:t>
-      </w:r>
-      <w:r>
-        <w:rPr>
-          <w:b/>
-          <w:bCs/>
-          <w:lang w:val="en-US"/>
-        </w:rPr>
-        <w:t>.asm</w:t>
+        <w:t>CheckSpritesRefresh.asm</w:t>
       </w:r>
     </w:p>
     <w:p>
@@ -19685,19 +19760,7 @@
         <w:rPr>
           <w:lang w:val="en-US"/>
         </w:rPr>
-        <w:t>To unset</w:t>
-      </w:r>
-      <w:r>
-        <w:rPr>
-          <w:lang w:val="en-US"/>
-        </w:rPr>
-        <w:t xml:space="preserve"> and thus go back to screen coordinates,</w:t>
-      </w:r>
-      <w:r>
-        <w:rPr>
-          <w:lang w:val="en-US"/>
-        </w:rPr>
-        <w:t xml:space="preserve"> call this :</w:t>
+        <w:t>To unset and thus go back to screen coordinates, call this :</w:t>
       </w:r>
     </w:p>
     <w:p>
@@ -19709,7 +19772,7 @@
           <w:color w:val="D4D4D4"/>
           <w:sz w:val="21"/>
           <w:szCs w:val="21"/>
-          <w:lang w:val="de-DE" w:eastAsia="fr-FR"/>
+          <w:lang w:val="en-US" w:eastAsia="fr-FR"/>
         </w:rPr>
       </w:pPr>
       <w:r>
@@ -19729,7 +19792,7 @@
           <w:color w:val="C586C0"/>
           <w:sz w:val="21"/>
           <w:szCs w:val="21"/>
-          <w:lang w:val="de-DE" w:eastAsia="fr-FR"/>
+          <w:lang w:val="en-US" w:eastAsia="fr-FR"/>
         </w:rPr>
         <w:t>lda</w:t>
       </w:r>
@@ -19740,7 +19803,7 @@
           <w:color w:val="D4D4D4"/>
           <w:sz w:val="21"/>
           <w:szCs w:val="21"/>
-          <w:lang w:val="de-DE" w:eastAsia="fr-FR"/>
+          <w:lang w:val="en-US" w:eastAsia="fr-FR"/>
         </w:rPr>
         <w:t xml:space="preserve">   </w:t>
       </w:r>
@@ -19751,7 +19814,7 @@
           <w:color w:val="9CDCFE"/>
           <w:sz w:val="21"/>
           <w:szCs w:val="21"/>
-          <w:lang w:val="de-DE" w:eastAsia="fr-FR"/>
+          <w:lang w:val="en-US" w:eastAsia="fr-FR"/>
         </w:rPr>
         <w:t>render_flags</w:t>
       </w:r>
@@ -19761,7 +19824,7 @@
           <w:color w:val="D4D4D4"/>
           <w:sz w:val="21"/>
           <w:szCs w:val="21"/>
-          <w:lang w:val="de-DE" w:eastAsia="fr-FR"/>
+          <w:lang w:val="en-US" w:eastAsia="fr-FR"/>
         </w:rPr>
         <w:t>,</w:t>
       </w:r>
@@ -19771,7 +19834,7 @@
           <w:color w:val="9CDCFE"/>
           <w:sz w:val="21"/>
           <w:szCs w:val="21"/>
-          <w:lang w:val="de-DE" w:eastAsia="fr-FR"/>
+          <w:lang w:val="en-US" w:eastAsia="fr-FR"/>
         </w:rPr>
         <w:t>u</w:t>
       </w:r>
@@ -19786,16 +19849,16 @@
           <w:color w:val="D4D4D4"/>
           <w:sz w:val="21"/>
           <w:szCs w:val="21"/>
-          <w:lang w:val="de-DE" w:eastAsia="fr-FR"/>
-        </w:rPr>
-      </w:pPr>
-      <w:r>
-        <w:rPr>
-          <w:rFonts w:ascii="Consolas" w:eastAsia="Times New Roman" w:hAnsi="Consolas" w:cs="Times New Roman"/>
-          <w:color w:val="D4D4D4"/>
-          <w:sz w:val="21"/>
-          <w:szCs w:val="21"/>
-          <w:lang w:val="de-DE" w:eastAsia="fr-FR"/>
+          <w:lang w:val="en-US" w:eastAsia="fr-FR"/>
+        </w:rPr>
+      </w:pPr>
+      <w:r>
+        <w:rPr>
+          <w:rFonts w:ascii="Consolas" w:eastAsia="Times New Roman" w:hAnsi="Consolas" w:cs="Times New Roman"/>
+          <w:color w:val="D4D4D4"/>
+          <w:sz w:val="21"/>
+          <w:szCs w:val="21"/>
+          <w:lang w:val="en-US" w:eastAsia="fr-FR"/>
         </w:rPr>
         <w:t xml:space="preserve">        </w:t>
       </w:r>
@@ -19806,7 +19869,7 @@
           <w:color w:val="C586C0"/>
           <w:sz w:val="21"/>
           <w:szCs w:val="21"/>
-          <w:lang w:val="de-DE" w:eastAsia="fr-FR"/>
+          <w:lang w:val="en-US" w:eastAsia="fr-FR"/>
         </w:rPr>
         <w:t>anda</w:t>
       </w:r>
@@ -19817,7 +19880,7 @@
           <w:color w:val="D4D4D4"/>
           <w:sz w:val="21"/>
           <w:szCs w:val="21"/>
-          <w:lang w:val="de-DE" w:eastAsia="fr-FR"/>
+          <w:lang w:val="en-US" w:eastAsia="fr-FR"/>
         </w:rPr>
         <w:t xml:space="preserve">  #^</w:t>
       </w:r>
@@ -19827,11 +19890,10 @@
           <w:color w:val="9CDCFE"/>
           <w:sz w:val="21"/>
           <w:szCs w:val="21"/>
-          <w:lang w:val="de-DE" w:eastAsia="fr-FR"/>
+          <w:lang w:val="en-US" w:eastAsia="fr-FR"/>
         </w:rPr>
         <w:t>render_</w:t>
       </w:r>
-      <w:proofErr w:type="spellStart"/>
       <w:r>
         <w:rPr>
           <w:rFonts w:ascii="Consolas" w:eastAsia="Times New Roman" w:hAnsi="Consolas" w:cs="Times New Roman"/>
@@ -19842,29 +19904,16 @@
         </w:rPr>
         <w:t>playfieldcoord</w:t>
       </w:r>
-      <w:proofErr w:type="spellEnd"/>
       <w:r>
         <w:rPr>
           <w:rFonts w:ascii="Consolas" w:eastAsia="Times New Roman" w:hAnsi="Consolas" w:cs="Times New Roman"/>
           <w:color w:val="9CDCFE"/>
           <w:sz w:val="21"/>
           <w:szCs w:val="21"/>
-          <w:lang w:val="de-DE" w:eastAsia="fr-FR"/>
-        </w:rPr>
-        <w:t>_</w:t>
-      </w:r>
-      <w:proofErr w:type="spellStart"/>
-      <w:r>
-        <w:rPr>
-          <w:rFonts w:ascii="Consolas" w:eastAsia="Times New Roman" w:hAnsi="Consolas" w:cs="Times New Roman"/>
-          <w:color w:val="9CDCFE"/>
-          <w:sz w:val="21"/>
-          <w:szCs w:val="21"/>
-          <w:lang w:val="de-DE" w:eastAsia="fr-FR"/>
-        </w:rPr>
-        <w:t>mask</w:t>
-      </w:r>
-      <w:proofErr w:type="spellEnd"/>
+          <w:lang w:val="en-US" w:eastAsia="fr-FR"/>
+        </w:rPr>
+        <w:t>_mask</w:t>
+      </w:r>
     </w:p>
     <w:p>
       <w:pPr>
@@ -19875,36 +19924,38 @@
           <w:color w:val="D4D4D4"/>
           <w:sz w:val="21"/>
           <w:szCs w:val="21"/>
-          <w:lang w:val="nl-NL" w:eastAsia="fr-FR"/>
-        </w:rPr>
-      </w:pPr>
-      <w:r>
-        <w:rPr>
-          <w:rFonts w:ascii="Consolas" w:eastAsia="Times New Roman" w:hAnsi="Consolas" w:cs="Times New Roman"/>
-          <w:color w:val="D4D4D4"/>
-          <w:sz w:val="21"/>
-          <w:szCs w:val="21"/>
-          <w:lang w:val="de-DE" w:eastAsia="fr-FR"/>
+          <w:lang w:val="en-US" w:eastAsia="fr-FR"/>
+        </w:rPr>
+      </w:pPr>
+      <w:r>
+        <w:rPr>
+          <w:rFonts w:ascii="Consolas" w:eastAsia="Times New Roman" w:hAnsi="Consolas" w:cs="Times New Roman"/>
+          <w:color w:val="D4D4D4"/>
+          <w:sz w:val="21"/>
+          <w:szCs w:val="21"/>
+          <w:lang w:val="en-US" w:eastAsia="fr-FR"/>
         </w:rPr>
         <w:t xml:space="preserve">        </w:t>
       </w:r>
+      <w:proofErr w:type="spellStart"/>
       <w:r>
         <w:rPr>
           <w:rFonts w:ascii="Consolas" w:eastAsia="Times New Roman" w:hAnsi="Consolas" w:cs="Times New Roman"/>
           <w:color w:val="C586C0"/>
           <w:sz w:val="21"/>
           <w:szCs w:val="21"/>
-          <w:lang w:val="nl-NL" w:eastAsia="fr-FR"/>
+          <w:lang w:val="en-US" w:eastAsia="fr-FR"/>
         </w:rPr>
         <w:t>sta</w:t>
       </w:r>
-      <w:r>
-        <w:rPr>
-          <w:rFonts w:ascii="Consolas" w:eastAsia="Times New Roman" w:hAnsi="Consolas" w:cs="Times New Roman"/>
-          <w:color w:val="D4D4D4"/>
-          <w:sz w:val="21"/>
-          <w:szCs w:val="21"/>
-          <w:lang w:val="nl-NL" w:eastAsia="fr-FR"/>
+      <w:proofErr w:type="spellEnd"/>
+      <w:r>
+        <w:rPr>
+          <w:rFonts w:ascii="Consolas" w:eastAsia="Times New Roman" w:hAnsi="Consolas" w:cs="Times New Roman"/>
+          <w:color w:val="D4D4D4"/>
+          <w:sz w:val="21"/>
+          <w:szCs w:val="21"/>
+          <w:lang w:val="en-US" w:eastAsia="fr-FR"/>
         </w:rPr>
         <w:t xml:space="preserve">   </w:t>
       </w:r>
@@ -19915,7 +19966,7 @@
           <w:color w:val="9CDCFE"/>
           <w:sz w:val="21"/>
           <w:szCs w:val="21"/>
-          <w:lang w:val="nl-NL" w:eastAsia="fr-FR"/>
+          <w:lang w:val="en-US" w:eastAsia="fr-FR"/>
         </w:rPr>
         <w:t>render_flags</w:t>
       </w:r>
@@ -19925,7 +19976,7 @@
           <w:color w:val="D4D4D4"/>
           <w:sz w:val="21"/>
           <w:szCs w:val="21"/>
-          <w:lang w:val="nl-NL" w:eastAsia="fr-FR"/>
+          <w:lang w:val="en-US" w:eastAsia="fr-FR"/>
         </w:rPr>
         <w:t>,</w:t>
       </w:r>
@@ -19935,7 +19986,7 @@
           <w:color w:val="9CDCFE"/>
           <w:sz w:val="21"/>
           <w:szCs w:val="21"/>
-          <w:lang w:val="nl-NL" w:eastAsia="fr-FR"/>
+          <w:lang w:val="en-US" w:eastAsia="fr-FR"/>
         </w:rPr>
         <w:t>u</w:t>
       </w:r>
@@ -19946,7 +19997,7 @@
           <w:color w:val="D4D4D4"/>
           <w:sz w:val="21"/>
           <w:szCs w:val="21"/>
-          <w:lang w:val="nl-NL" w:eastAsia="fr-FR"/>
+          <w:lang w:val="en-US" w:eastAsia="fr-FR"/>
         </w:rPr>
         <w:t xml:space="preserve">    </w:t>
       </w:r>
@@ -21236,16 +21287,16 @@
           <w:color w:val="D4D4D4"/>
           <w:sz w:val="21"/>
           <w:szCs w:val="21"/>
-          <w:lang w:val="en-US" w:eastAsia="fr-FR"/>
-        </w:rPr>
-      </w:pPr>
-      <w:r>
-        <w:rPr>
-          <w:rFonts w:ascii="Consolas" w:eastAsia="Times New Roman" w:hAnsi="Consolas" w:cs="Times New Roman"/>
-          <w:color w:val="D4D4D4"/>
-          <w:sz w:val="21"/>
-          <w:szCs w:val="21"/>
-          <w:lang w:val="en-US" w:eastAsia="fr-FR"/>
+          <w:lang w:val="nl-NL" w:eastAsia="fr-FR"/>
+        </w:rPr>
+      </w:pPr>
+      <w:r>
+        <w:rPr>
+          <w:rFonts w:ascii="Consolas" w:eastAsia="Times New Roman" w:hAnsi="Consolas" w:cs="Times New Roman"/>
+          <w:color w:val="D4D4D4"/>
+          <w:sz w:val="21"/>
+          <w:szCs w:val="21"/>
+          <w:lang w:val="nl-NL" w:eastAsia="fr-FR"/>
         </w:rPr>
         <w:t xml:space="preserve">        </w:t>
       </w:r>
@@ -21256,7 +21307,7 @@
           <w:color w:val="C586C0"/>
           <w:sz w:val="21"/>
           <w:szCs w:val="21"/>
-          <w:lang w:val="en-US" w:eastAsia="fr-FR"/>
+          <w:lang w:val="nl-NL" w:eastAsia="fr-FR"/>
         </w:rPr>
         <w:t>lda</w:t>
       </w:r>
@@ -21267,11 +21318,10 @@
           <w:color w:val="D4D4D4"/>
           <w:sz w:val="21"/>
           <w:szCs w:val="21"/>
-          <w:lang w:val="en-US" w:eastAsia="fr-FR"/>
+          <w:lang w:val="nl-NL" w:eastAsia="fr-FR"/>
         </w:rPr>
         <w:t xml:space="preserve">   </w:t>
       </w:r>
-      <w:proofErr w:type="spellStart"/>
       <w:r>
         <w:rPr>
           <w:rFonts w:ascii="Consolas" w:eastAsia="Times New Roman" w:hAnsi="Consolas" w:cs="Times New Roman"/>
@@ -21280,15 +21330,36 @@
           <w:szCs w:val="21"/>
           <w:lang w:val="en-US" w:eastAsia="fr-FR"/>
         </w:rPr>
-        <w:t>render_flags</w:t>
-      </w:r>
-      <w:r>
-        <w:rPr>
-          <w:rFonts w:ascii="Consolas" w:eastAsia="Times New Roman" w:hAnsi="Consolas" w:cs="Times New Roman"/>
-          <w:color w:val="D4D4D4"/>
-          <w:sz w:val="21"/>
-          <w:szCs w:val="21"/>
-          <w:lang w:val="en-US" w:eastAsia="fr-FR"/>
+        <w:t>render</w:t>
+      </w:r>
+      <w:r>
+        <w:rPr>
+          <w:rFonts w:ascii="Consolas" w:eastAsia="Times New Roman" w:hAnsi="Consolas" w:cs="Times New Roman"/>
+          <w:color w:val="9CDCFE"/>
+          <w:sz w:val="21"/>
+          <w:szCs w:val="21"/>
+          <w:lang w:val="nl-NL" w:eastAsia="fr-FR"/>
+        </w:rPr>
+        <w:t>_</w:t>
+      </w:r>
+      <w:proofErr w:type="spellStart"/>
+      <w:r>
+        <w:rPr>
+          <w:rFonts w:ascii="Consolas" w:eastAsia="Times New Roman" w:hAnsi="Consolas" w:cs="Times New Roman"/>
+          <w:color w:val="9CDCFE"/>
+          <w:sz w:val="21"/>
+          <w:szCs w:val="21"/>
+          <w:lang w:val="nl-NL" w:eastAsia="fr-FR"/>
+        </w:rPr>
+        <w:t>flags</w:t>
+      </w:r>
+      <w:r>
+        <w:rPr>
+          <w:rFonts w:ascii="Consolas" w:eastAsia="Times New Roman" w:hAnsi="Consolas" w:cs="Times New Roman"/>
+          <w:color w:val="D4D4D4"/>
+          <w:sz w:val="21"/>
+          <w:szCs w:val="21"/>
+          <w:lang w:val="nl-NL" w:eastAsia="fr-FR"/>
         </w:rPr>
         <w:t>,</w:t>
       </w:r>
@@ -21298,7 +21369,7 @@
           <w:color w:val="9CDCFE"/>
           <w:sz w:val="21"/>
           <w:szCs w:val="21"/>
-          <w:lang w:val="en-US" w:eastAsia="fr-FR"/>
+          <w:lang w:val="nl-NL" w:eastAsia="fr-FR"/>
         </w:rPr>
         <w:t>u</w:t>
       </w:r>
@@ -21313,38 +21384,36 @@
           <w:color w:val="D4D4D4"/>
           <w:sz w:val="21"/>
           <w:szCs w:val="21"/>
-          <w:lang w:val="en-US" w:eastAsia="fr-FR"/>
-        </w:rPr>
-      </w:pPr>
-      <w:r>
-        <w:rPr>
-          <w:rFonts w:ascii="Consolas" w:eastAsia="Times New Roman" w:hAnsi="Consolas" w:cs="Times New Roman"/>
-          <w:color w:val="D4D4D4"/>
-          <w:sz w:val="21"/>
-          <w:szCs w:val="21"/>
-          <w:lang w:val="en-US" w:eastAsia="fr-FR"/>
+          <w:lang w:val="it-IT" w:eastAsia="fr-FR"/>
+        </w:rPr>
+      </w:pPr>
+      <w:r>
+        <w:rPr>
+          <w:rFonts w:ascii="Consolas" w:eastAsia="Times New Roman" w:hAnsi="Consolas" w:cs="Times New Roman"/>
+          <w:color w:val="D4D4D4"/>
+          <w:sz w:val="21"/>
+          <w:szCs w:val="21"/>
+          <w:lang w:val="it-IT" w:eastAsia="fr-FR"/>
         </w:rPr>
         <w:t xml:space="preserve">        </w:t>
       </w:r>
-      <w:proofErr w:type="spellStart"/>
       <w:r>
         <w:rPr>
           <w:rFonts w:ascii="Consolas" w:eastAsia="Times New Roman" w:hAnsi="Consolas" w:cs="Times New Roman"/>
           <w:color w:val="C586C0"/>
           <w:sz w:val="21"/>
           <w:szCs w:val="21"/>
-          <w:lang w:val="en-US" w:eastAsia="fr-FR"/>
+          <w:lang w:val="it-IT" w:eastAsia="fr-FR"/>
         </w:rPr>
         <w:t>ora</w:t>
       </w:r>
-      <w:proofErr w:type="spellEnd"/>
-      <w:r>
-        <w:rPr>
-          <w:rFonts w:ascii="Consolas" w:eastAsia="Times New Roman" w:hAnsi="Consolas" w:cs="Times New Roman"/>
-          <w:color w:val="D4D4D4"/>
-          <w:sz w:val="21"/>
-          <w:szCs w:val="21"/>
-          <w:lang w:val="en-US" w:eastAsia="fr-FR"/>
+      <w:r>
+        <w:rPr>
+          <w:rFonts w:ascii="Consolas" w:eastAsia="Times New Roman" w:hAnsi="Consolas" w:cs="Times New Roman"/>
+          <w:color w:val="D4D4D4"/>
+          <w:sz w:val="21"/>
+          <w:szCs w:val="21"/>
+          <w:lang w:val="it-IT" w:eastAsia="fr-FR"/>
         </w:rPr>
         <w:t xml:space="preserve">   #</w:t>
       </w:r>
@@ -21354,7 +21423,7 @@
           <w:color w:val="9CDCFE"/>
           <w:sz w:val="21"/>
           <w:szCs w:val="21"/>
-          <w:lang w:val="en-US" w:eastAsia="fr-FR"/>
+          <w:lang w:val="it-IT" w:eastAsia="fr-FR"/>
         </w:rPr>
         <w:t>render_xmirror_mask</w:t>
       </w:r>
@@ -21368,42 +21437,39 @@
           <w:color w:val="D4D4D4"/>
           <w:sz w:val="21"/>
           <w:szCs w:val="21"/>
-          <w:lang w:val="en-US" w:eastAsia="fr-FR"/>
-        </w:rPr>
-      </w:pPr>
-      <w:r>
-        <w:rPr>
-          <w:rFonts w:ascii="Consolas" w:eastAsia="Times New Roman" w:hAnsi="Consolas" w:cs="Times New Roman"/>
-          <w:color w:val="D4D4D4"/>
-          <w:sz w:val="21"/>
-          <w:szCs w:val="21"/>
-          <w:lang w:val="en-US" w:eastAsia="fr-FR"/>
+          <w:lang w:val="it-IT" w:eastAsia="fr-FR"/>
+        </w:rPr>
+      </w:pPr>
+      <w:r>
+        <w:rPr>
+          <w:rFonts w:ascii="Consolas" w:eastAsia="Times New Roman" w:hAnsi="Consolas" w:cs="Times New Roman"/>
+          <w:color w:val="D4D4D4"/>
+          <w:sz w:val="21"/>
+          <w:szCs w:val="21"/>
+          <w:lang w:val="it-IT" w:eastAsia="fr-FR"/>
         </w:rPr>
         <w:t xml:space="preserve">        </w:t>
       </w:r>
-      <w:proofErr w:type="spellStart"/>
       <w:r>
         <w:rPr>
           <w:rFonts w:ascii="Consolas" w:eastAsia="Times New Roman" w:hAnsi="Consolas" w:cs="Times New Roman"/>
           <w:color w:val="C586C0"/>
           <w:sz w:val="21"/>
           <w:szCs w:val="21"/>
-          <w:lang w:val="en-US" w:eastAsia="fr-FR"/>
+          <w:lang w:val="it-IT" w:eastAsia="fr-FR"/>
         </w:rPr>
         <w:t>sta</w:t>
       </w:r>
-      <w:proofErr w:type="spellEnd"/>
-      <w:r>
-        <w:rPr>
-          <w:rFonts w:ascii="Consolas" w:eastAsia="Times New Roman" w:hAnsi="Consolas" w:cs="Times New Roman"/>
-          <w:color w:val="D4D4D4"/>
-          <w:sz w:val="21"/>
-          <w:szCs w:val="21"/>
-          <w:lang w:val="en-US" w:eastAsia="fr-FR"/>
+      <w:r>
+        <w:rPr>
+          <w:rFonts w:ascii="Consolas" w:eastAsia="Times New Roman" w:hAnsi="Consolas" w:cs="Times New Roman"/>
+          <w:color w:val="D4D4D4"/>
+          <w:sz w:val="21"/>
+          <w:szCs w:val="21"/>
+          <w:lang w:val="it-IT" w:eastAsia="fr-FR"/>
         </w:rPr>
         <w:t xml:space="preserve">   </w:t>
       </w:r>
-      <w:proofErr w:type="spellStart"/>
       <w:r>
         <w:rPr>
           <w:rFonts w:ascii="Consolas" w:eastAsia="Times New Roman" w:hAnsi="Consolas" w:cs="Times New Roman"/>
@@ -21412,15 +21478,36 @@
           <w:szCs w:val="21"/>
           <w:lang w:val="en-US" w:eastAsia="fr-FR"/>
         </w:rPr>
-        <w:t>render_flags</w:t>
-      </w:r>
-      <w:r>
-        <w:rPr>
-          <w:rFonts w:ascii="Consolas" w:eastAsia="Times New Roman" w:hAnsi="Consolas" w:cs="Times New Roman"/>
-          <w:color w:val="D4D4D4"/>
-          <w:sz w:val="21"/>
-          <w:szCs w:val="21"/>
-          <w:lang w:val="en-US" w:eastAsia="fr-FR"/>
+        <w:t>render</w:t>
+      </w:r>
+      <w:r>
+        <w:rPr>
+          <w:rFonts w:ascii="Consolas" w:eastAsia="Times New Roman" w:hAnsi="Consolas" w:cs="Times New Roman"/>
+          <w:color w:val="9CDCFE"/>
+          <w:sz w:val="21"/>
+          <w:szCs w:val="21"/>
+          <w:lang w:val="it-IT" w:eastAsia="fr-FR"/>
+        </w:rPr>
+        <w:t>_</w:t>
+      </w:r>
+      <w:proofErr w:type="spellStart"/>
+      <w:r>
+        <w:rPr>
+          <w:rFonts w:ascii="Consolas" w:eastAsia="Times New Roman" w:hAnsi="Consolas" w:cs="Times New Roman"/>
+          <w:color w:val="9CDCFE"/>
+          <w:sz w:val="21"/>
+          <w:szCs w:val="21"/>
+          <w:lang w:val="it-IT" w:eastAsia="fr-FR"/>
+        </w:rPr>
+        <w:t>flags</w:t>
+      </w:r>
+      <w:r>
+        <w:rPr>
+          <w:rFonts w:ascii="Consolas" w:eastAsia="Times New Roman" w:hAnsi="Consolas" w:cs="Times New Roman"/>
+          <w:color w:val="D4D4D4"/>
+          <w:sz w:val="21"/>
+          <w:szCs w:val="21"/>
+          <w:lang w:val="it-IT" w:eastAsia="fr-FR"/>
         </w:rPr>
         <w:t>,</w:t>
       </w:r>
@@ -21430,7 +21517,7 @@
           <w:color w:val="9CDCFE"/>
           <w:sz w:val="21"/>
           <w:szCs w:val="21"/>
-          <w:lang w:val="en-US" w:eastAsia="fr-FR"/>
+          <w:lang w:val="it-IT" w:eastAsia="fr-FR"/>
         </w:rPr>
         <w:t>u</w:t>
       </w:r>
@@ -21445,7 +21532,7 @@
           <w:color w:val="D4D4D4"/>
           <w:sz w:val="21"/>
           <w:szCs w:val="21"/>
-          <w:lang w:val="en-US" w:eastAsia="fr-FR"/>
+          <w:lang w:val="it-IT" w:eastAsia="fr-FR"/>
         </w:rPr>
       </w:pPr>
     </w:p>
@@ -21454,33 +21541,21 @@
         <w:rPr>
           <w:b/>
           <w:bCs/>
-          <w:lang w:val="en-US"/>
-        </w:rPr>
-      </w:pPr>
-    </w:p>
-    <w:p>
-      <w:pPr>
-        <w:rPr>
-          <w:lang w:val="en-US"/>
-        </w:rPr>
-      </w:pPr>
-      <w:r>
-        <w:rPr>
-          <w:lang w:val="en-US"/>
-        </w:rPr>
-        <w:t xml:space="preserve">To </w:t>
-      </w:r>
-      <w:r>
-        <w:rPr>
-          <w:lang w:val="en-US"/>
-        </w:rPr>
-        <w:t>un</w:t>
-      </w:r>
-      <w:r>
-        <w:rPr>
-          <w:lang w:val="en-US"/>
-        </w:rPr>
-        <w:t>set the x mirrored sprite call this :</w:t>
+          <w:lang w:val="it-IT"/>
+        </w:rPr>
+      </w:pPr>
+    </w:p>
+    <w:p>
+      <w:pPr>
+        <w:rPr>
+          <w:lang w:val="en-US"/>
+        </w:rPr>
+      </w:pPr>
+      <w:r>
+        <w:rPr>
+          <w:lang w:val="en-US"/>
+        </w:rPr>
+        <w:t>To unset the x mirrored sprite call this :</w:t>
       </w:r>
     </w:p>
     <w:p>
@@ -21501,7 +21576,7 @@
           <w:color w:val="D4D4D4"/>
           <w:sz w:val="21"/>
           <w:szCs w:val="21"/>
-          <w:lang w:val="en-US" w:eastAsia="fr-FR"/>
+          <w:lang w:val="de-DE" w:eastAsia="fr-FR"/>
         </w:rPr>
         <w:t xml:space="preserve">        </w:t>
       </w:r>
@@ -21765,27 +21840,7 @@
           <w:szCs w:val="21"/>
           <w:lang w:val="en-US" w:eastAsia="fr-FR"/>
         </w:rPr>
-        <w:t>render_</w:t>
-      </w:r>
-      <w:r>
-        <w:rPr>
-          <w:rFonts w:ascii="Consolas" w:eastAsia="Times New Roman" w:hAnsi="Consolas" w:cs="Times New Roman"/>
-          <w:color w:val="4472C4" w:themeColor="accent1"/>
-          <w:sz w:val="21"/>
-          <w:szCs w:val="21"/>
-          <w:lang w:val="en-US" w:eastAsia="fr-FR"/>
-        </w:rPr>
-        <w:t>y</w:t>
-      </w:r>
-      <w:r>
-        <w:rPr>
-          <w:rFonts w:ascii="Consolas" w:eastAsia="Times New Roman" w:hAnsi="Consolas" w:cs="Times New Roman"/>
-          <w:color w:val="4472C4" w:themeColor="accent1"/>
-          <w:sz w:val="21"/>
-          <w:szCs w:val="21"/>
-          <w:lang w:val="en-US" w:eastAsia="fr-FR"/>
-        </w:rPr>
-        <w:t>mirror_mask</w:t>
+        <w:t>render_ymirror_mask</w:t>
       </w:r>
       <w:proofErr w:type="spellEnd"/>
     </w:p>
@@ -21848,47 +21903,7 @@
           <w:szCs w:val="21"/>
           <w:lang w:val="en-US" w:eastAsia="fr-FR"/>
         </w:rPr>
-        <w:t>render_</w:t>
-      </w:r>
-      <w:r>
-        <w:rPr>
-          <w:rFonts w:ascii="Consolas" w:eastAsia="Times New Roman" w:hAnsi="Consolas" w:cs="Times New Roman"/>
-          <w:color w:val="4472C4" w:themeColor="accent1"/>
-          <w:sz w:val="21"/>
-          <w:szCs w:val="21"/>
-          <w:lang w:val="en-US" w:eastAsia="fr-FR"/>
-        </w:rPr>
-        <w:t>x</w:t>
-      </w:r>
-      <w:r>
-        <w:rPr>
-          <w:rFonts w:ascii="Consolas" w:eastAsia="Times New Roman" w:hAnsi="Consolas" w:cs="Times New Roman"/>
-          <w:color w:val="4472C4" w:themeColor="accent1"/>
-          <w:sz w:val="21"/>
-          <w:szCs w:val="21"/>
-          <w:lang w:val="en-US" w:eastAsia="fr-FR"/>
-        </w:rPr>
-        <w:t>mirror_mask</w:t>
-      </w:r>
-      <w:r>
-        <w:rPr>
-          <w:rFonts w:ascii="Consolas" w:eastAsia="Times New Roman" w:hAnsi="Consolas" w:cs="Times New Roman"/>
-          <w:color w:val="4472C4" w:themeColor="accent1"/>
-          <w:sz w:val="21"/>
-          <w:szCs w:val="21"/>
-          <w:lang w:val="en-US" w:eastAsia="fr-FR"/>
-        </w:rPr>
-        <w:t>|</w:t>
-      </w:r>
-      <w:r>
-        <w:rPr>
-          <w:rFonts w:ascii="Consolas" w:eastAsia="Times New Roman" w:hAnsi="Consolas" w:cs="Times New Roman"/>
-          <w:color w:val="4472C4" w:themeColor="accent1"/>
-          <w:sz w:val="21"/>
-          <w:szCs w:val="21"/>
-          <w:lang w:val="en-US" w:eastAsia="fr-FR"/>
-        </w:rPr>
-        <w:t>render_ymirror_mask</w:t>
+        <w:t>render_xmirror_mask|render_ymirror_mask</w:t>
       </w:r>
       <w:proofErr w:type="spellEnd"/>
       <w:r>
@@ -22522,16 +22537,16 @@
           <w:color w:val="D4D4D4"/>
           <w:sz w:val="21"/>
           <w:szCs w:val="21"/>
-          <w:lang w:val="en-US" w:eastAsia="fr-FR"/>
-        </w:rPr>
-      </w:pPr>
-      <w:r>
-        <w:rPr>
-          <w:rFonts w:ascii="Consolas" w:eastAsia="Times New Roman" w:hAnsi="Consolas" w:cs="Times New Roman"/>
-          <w:color w:val="D4D4D4"/>
-          <w:sz w:val="21"/>
-          <w:szCs w:val="21"/>
-          <w:lang w:val="en-US" w:eastAsia="fr-FR"/>
+          <w:lang w:val="de-DE" w:eastAsia="fr-FR"/>
+        </w:rPr>
+      </w:pPr>
+      <w:r>
+        <w:rPr>
+          <w:rFonts w:ascii="Consolas" w:eastAsia="Times New Roman" w:hAnsi="Consolas" w:cs="Times New Roman"/>
+          <w:color w:val="D4D4D4"/>
+          <w:sz w:val="21"/>
+          <w:szCs w:val="21"/>
+          <w:lang w:val="de-DE" w:eastAsia="fr-FR"/>
         </w:rPr>
         <w:t xml:space="preserve">        </w:t>
       </w:r>
@@ -22542,7 +22557,7 @@
           <w:color w:val="C586C0"/>
           <w:sz w:val="21"/>
           <w:szCs w:val="21"/>
-          <w:lang w:val="en-US" w:eastAsia="fr-FR"/>
+          <w:lang w:val="de-DE" w:eastAsia="fr-FR"/>
         </w:rPr>
         <w:t>lda</w:t>
       </w:r>
@@ -22553,11 +22568,10 @@
           <w:color w:val="D4D4D4"/>
           <w:sz w:val="21"/>
           <w:szCs w:val="21"/>
-          <w:lang w:val="en-US" w:eastAsia="fr-FR"/>
+          <w:lang w:val="de-DE" w:eastAsia="fr-FR"/>
         </w:rPr>
         <w:t xml:space="preserve">   </w:t>
       </w:r>
-      <w:proofErr w:type="spellStart"/>
       <w:r>
         <w:rPr>
           <w:rFonts w:ascii="Consolas" w:eastAsia="Times New Roman" w:hAnsi="Consolas" w:cs="Times New Roman"/>
@@ -22566,15 +22580,36 @@
           <w:szCs w:val="21"/>
           <w:lang w:val="en-US" w:eastAsia="fr-FR"/>
         </w:rPr>
-        <w:t>render_flags</w:t>
-      </w:r>
-      <w:r>
-        <w:rPr>
-          <w:rFonts w:ascii="Consolas" w:eastAsia="Times New Roman" w:hAnsi="Consolas" w:cs="Times New Roman"/>
-          <w:color w:val="D4D4D4"/>
-          <w:sz w:val="21"/>
-          <w:szCs w:val="21"/>
-          <w:lang w:val="en-US" w:eastAsia="fr-FR"/>
+        <w:t>render</w:t>
+      </w:r>
+      <w:r>
+        <w:rPr>
+          <w:rFonts w:ascii="Consolas" w:eastAsia="Times New Roman" w:hAnsi="Consolas" w:cs="Times New Roman"/>
+          <w:color w:val="9CDCFE"/>
+          <w:sz w:val="21"/>
+          <w:szCs w:val="21"/>
+          <w:lang w:val="de-DE" w:eastAsia="fr-FR"/>
+        </w:rPr>
+        <w:t>_</w:t>
+      </w:r>
+      <w:proofErr w:type="spellStart"/>
+      <w:r>
+        <w:rPr>
+          <w:rFonts w:ascii="Consolas" w:eastAsia="Times New Roman" w:hAnsi="Consolas" w:cs="Times New Roman"/>
+          <w:color w:val="9CDCFE"/>
+          <w:sz w:val="21"/>
+          <w:szCs w:val="21"/>
+          <w:lang w:val="de-DE" w:eastAsia="fr-FR"/>
+        </w:rPr>
+        <w:t>flags</w:t>
+      </w:r>
+      <w:r>
+        <w:rPr>
+          <w:rFonts w:ascii="Consolas" w:eastAsia="Times New Roman" w:hAnsi="Consolas" w:cs="Times New Roman"/>
+          <w:color w:val="D4D4D4"/>
+          <w:sz w:val="21"/>
+          <w:szCs w:val="21"/>
+          <w:lang w:val="de-DE" w:eastAsia="fr-FR"/>
         </w:rPr>
         <w:t>,</w:t>
       </w:r>
@@ -22584,7 +22619,7 @@
           <w:color w:val="9CDCFE"/>
           <w:sz w:val="21"/>
           <w:szCs w:val="21"/>
-          <w:lang w:val="en-US" w:eastAsia="fr-FR"/>
+          <w:lang w:val="de-DE" w:eastAsia="fr-FR"/>
         </w:rPr>
         <w:t>u</w:t>
       </w:r>
@@ -22600,16 +22635,16 @@
           <w:color w:val="D4D4D4"/>
           <w:sz w:val="21"/>
           <w:szCs w:val="21"/>
-          <w:lang w:val="en-US" w:eastAsia="fr-FR"/>
-        </w:rPr>
-      </w:pPr>
-      <w:r>
-        <w:rPr>
-          <w:rFonts w:ascii="Consolas" w:eastAsia="Times New Roman" w:hAnsi="Consolas" w:cs="Times New Roman"/>
-          <w:color w:val="D4D4D4"/>
-          <w:sz w:val="21"/>
-          <w:szCs w:val="21"/>
-          <w:lang w:val="en-US" w:eastAsia="fr-FR"/>
+          <w:lang w:val="de-DE" w:eastAsia="fr-FR"/>
+        </w:rPr>
+      </w:pPr>
+      <w:r>
+        <w:rPr>
+          <w:rFonts w:ascii="Consolas" w:eastAsia="Times New Roman" w:hAnsi="Consolas" w:cs="Times New Roman"/>
+          <w:color w:val="D4D4D4"/>
+          <w:sz w:val="21"/>
+          <w:szCs w:val="21"/>
+          <w:lang w:val="de-DE" w:eastAsia="fr-FR"/>
         </w:rPr>
         <w:t xml:space="preserve">        </w:t>
       </w:r>
@@ -22620,7 +22655,7 @@
           <w:color w:val="C586C0"/>
           <w:sz w:val="21"/>
           <w:szCs w:val="21"/>
-          <w:lang w:val="en-US" w:eastAsia="fr-FR"/>
+          <w:lang w:val="de-DE" w:eastAsia="fr-FR"/>
         </w:rPr>
         <w:t>ora</w:t>
       </w:r>
@@ -22631,7 +22666,7 @@
           <w:color w:val="D4D4D4"/>
           <w:sz w:val="21"/>
           <w:szCs w:val="21"/>
-          <w:lang w:val="en-US" w:eastAsia="fr-FR"/>
+          <w:lang w:val="de-DE" w:eastAsia="fr-FR"/>
         </w:rPr>
         <w:t xml:space="preserve">   #</w:t>
       </w:r>
@@ -22641,7 +22676,7 @@
           <w:color w:val="9CDCFE"/>
           <w:sz w:val="21"/>
           <w:szCs w:val="21"/>
-          <w:lang w:val="en-US" w:eastAsia="fr-FR"/>
+          <w:lang w:val="de-DE" w:eastAsia="fr-FR"/>
         </w:rPr>
         <w:t>render_xmirror_mask</w:t>
       </w:r>
@@ -22665,7 +22700,7 @@
           <w:color w:val="D4D4D4"/>
           <w:sz w:val="21"/>
           <w:szCs w:val="21"/>
-          <w:lang w:val="en-US" w:eastAsia="fr-FR"/>
+          <w:lang w:val="de-DE" w:eastAsia="fr-FR"/>
         </w:rPr>
         <w:t xml:space="preserve">        </w:t>
       </w:r>
@@ -23144,16 +23179,16 @@
           <w:color w:val="D4D4D4"/>
           <w:sz w:val="21"/>
           <w:szCs w:val="21"/>
-          <w:lang w:val="en-US" w:eastAsia="fr-FR"/>
-        </w:rPr>
-      </w:pPr>
-      <w:r>
-        <w:rPr>
-          <w:rFonts w:ascii="Consolas" w:eastAsia="Times New Roman" w:hAnsi="Consolas" w:cs="Times New Roman"/>
-          <w:color w:val="D4D4D4"/>
-          <w:sz w:val="21"/>
-          <w:szCs w:val="21"/>
-          <w:lang w:val="en-US" w:eastAsia="fr-FR"/>
+          <w:lang w:val="de-DE" w:eastAsia="fr-FR"/>
+        </w:rPr>
+      </w:pPr>
+      <w:r>
+        <w:rPr>
+          <w:rFonts w:ascii="Consolas" w:eastAsia="Times New Roman" w:hAnsi="Consolas" w:cs="Times New Roman"/>
+          <w:color w:val="D4D4D4"/>
+          <w:sz w:val="21"/>
+          <w:szCs w:val="21"/>
+          <w:lang w:val="de-DE" w:eastAsia="fr-FR"/>
         </w:rPr>
         <w:t xml:space="preserve">        </w:t>
       </w:r>
@@ -23164,7 +23199,7 @@
           <w:color w:val="C586C0"/>
           <w:sz w:val="21"/>
           <w:szCs w:val="21"/>
-          <w:lang w:val="en-US" w:eastAsia="fr-FR"/>
+          <w:lang w:val="de-DE" w:eastAsia="fr-FR"/>
         </w:rPr>
         <w:t>lda</w:t>
       </w:r>
@@ -23175,7 +23210,7 @@
           <w:color w:val="D4D4D4"/>
           <w:sz w:val="21"/>
           <w:szCs w:val="21"/>
-          <w:lang w:val="en-US" w:eastAsia="fr-FR"/>
+          <w:lang w:val="de-DE" w:eastAsia="fr-FR"/>
         </w:rPr>
         <w:t xml:space="preserve">   </w:t>
       </w:r>
@@ -23186,7 +23221,7 @@
           <w:color w:val="9CDCFE"/>
           <w:sz w:val="21"/>
           <w:szCs w:val="21"/>
-          <w:lang w:val="en-US" w:eastAsia="fr-FR"/>
+          <w:lang w:val="de-DE" w:eastAsia="fr-FR"/>
         </w:rPr>
         <w:t>render_flags</w:t>
       </w:r>
@@ -23196,7 +23231,7 @@
           <w:color w:val="D4D4D4"/>
           <w:sz w:val="21"/>
           <w:szCs w:val="21"/>
-          <w:lang w:val="en-US" w:eastAsia="fr-FR"/>
+          <w:lang w:val="de-DE" w:eastAsia="fr-FR"/>
         </w:rPr>
         <w:t>,</w:t>
       </w:r>
@@ -23206,7 +23241,7 @@
           <w:color w:val="9CDCFE"/>
           <w:sz w:val="21"/>
           <w:szCs w:val="21"/>
-          <w:lang w:val="en-US" w:eastAsia="fr-FR"/>
+          <w:lang w:val="de-DE" w:eastAsia="fr-FR"/>
         </w:rPr>
         <w:t>u</w:t>
       </w:r>
@@ -23222,16 +23257,16 @@
           <w:color w:val="D4D4D4"/>
           <w:sz w:val="21"/>
           <w:szCs w:val="21"/>
-          <w:lang w:val="en-US" w:eastAsia="fr-FR"/>
-        </w:rPr>
-      </w:pPr>
-      <w:r>
-        <w:rPr>
-          <w:rFonts w:ascii="Consolas" w:eastAsia="Times New Roman" w:hAnsi="Consolas" w:cs="Times New Roman"/>
-          <w:color w:val="D4D4D4"/>
-          <w:sz w:val="21"/>
-          <w:szCs w:val="21"/>
-          <w:lang w:val="en-US" w:eastAsia="fr-FR"/>
+          <w:lang w:val="de-DE" w:eastAsia="fr-FR"/>
+        </w:rPr>
+      </w:pPr>
+      <w:r>
+        <w:rPr>
+          <w:rFonts w:ascii="Consolas" w:eastAsia="Times New Roman" w:hAnsi="Consolas" w:cs="Times New Roman"/>
+          <w:color w:val="D4D4D4"/>
+          <w:sz w:val="21"/>
+          <w:szCs w:val="21"/>
+          <w:lang w:val="de-DE" w:eastAsia="fr-FR"/>
         </w:rPr>
         <w:t xml:space="preserve">        </w:t>
       </w:r>
@@ -23242,7 +23277,7 @@
           <w:color w:val="C586C0"/>
           <w:sz w:val="21"/>
           <w:szCs w:val="21"/>
-          <w:lang w:val="en-US" w:eastAsia="fr-FR"/>
+          <w:lang w:val="de-DE" w:eastAsia="fr-FR"/>
         </w:rPr>
         <w:t>anda</w:t>
       </w:r>
@@ -23253,7 +23288,7 @@
           <w:color w:val="D4D4D4"/>
           <w:sz w:val="21"/>
           <w:szCs w:val="21"/>
-          <w:lang w:val="en-US" w:eastAsia="fr-FR"/>
+          <w:lang w:val="de-DE" w:eastAsia="fr-FR"/>
         </w:rPr>
         <w:t xml:space="preserve">  #^</w:t>
       </w:r>
@@ -23263,7 +23298,7 @@
           <w:color w:val="9CDCFE"/>
           <w:sz w:val="21"/>
           <w:szCs w:val="21"/>
-          <w:lang w:val="en-US" w:eastAsia="fr-FR"/>
+          <w:lang w:val="de-DE" w:eastAsia="fr-FR"/>
         </w:rPr>
         <w:t>render_xmirror_mask</w:t>
       </w:r>
@@ -23278,16 +23313,16 @@
           <w:color w:val="D4D4D4"/>
           <w:sz w:val="21"/>
           <w:szCs w:val="21"/>
-          <w:lang w:val="en-US" w:eastAsia="fr-FR"/>
-        </w:rPr>
-      </w:pPr>
-      <w:r>
-        <w:rPr>
-          <w:rFonts w:ascii="Consolas" w:eastAsia="Times New Roman" w:hAnsi="Consolas" w:cs="Times New Roman"/>
-          <w:color w:val="D4D4D4"/>
-          <w:sz w:val="21"/>
-          <w:szCs w:val="21"/>
-          <w:lang w:val="en-US" w:eastAsia="fr-FR"/>
+          <w:lang w:val="de-DE" w:eastAsia="fr-FR"/>
+        </w:rPr>
+      </w:pPr>
+      <w:r>
+        <w:rPr>
+          <w:rFonts w:ascii="Consolas" w:eastAsia="Times New Roman" w:hAnsi="Consolas" w:cs="Times New Roman"/>
+          <w:color w:val="D4D4D4"/>
+          <w:sz w:val="21"/>
+          <w:szCs w:val="21"/>
+          <w:lang w:val="de-DE" w:eastAsia="fr-FR"/>
         </w:rPr>
         <w:t xml:space="preserve">        </w:t>
       </w:r>
@@ -23298,7 +23333,7 @@
           <w:color w:val="C586C0"/>
           <w:sz w:val="21"/>
           <w:szCs w:val="21"/>
-          <w:lang w:val="en-US" w:eastAsia="fr-FR"/>
+          <w:lang w:val="de-DE" w:eastAsia="fr-FR"/>
         </w:rPr>
         <w:t>sta</w:t>
       </w:r>
@@ -23309,7 +23344,7 @@
           <w:color w:val="D4D4D4"/>
           <w:sz w:val="21"/>
           <w:szCs w:val="21"/>
-          <w:lang w:val="en-US" w:eastAsia="fr-FR"/>
+          <w:lang w:val="de-DE" w:eastAsia="fr-FR"/>
         </w:rPr>
         <w:t xml:space="preserve">   </w:t>
       </w:r>
@@ -23320,7 +23355,7 @@
           <w:color w:val="9CDCFE"/>
           <w:sz w:val="21"/>
           <w:szCs w:val="21"/>
-          <w:lang w:val="en-US" w:eastAsia="fr-FR"/>
+          <w:lang w:val="de-DE" w:eastAsia="fr-FR"/>
         </w:rPr>
         <w:t>render_flags</w:t>
       </w:r>
@@ -23330,7 +23365,7 @@
           <w:color w:val="D4D4D4"/>
           <w:sz w:val="21"/>
           <w:szCs w:val="21"/>
-          <w:lang w:val="en-US" w:eastAsia="fr-FR"/>
+          <w:lang w:val="de-DE" w:eastAsia="fr-FR"/>
         </w:rPr>
         <w:t>,</w:t>
       </w:r>
@@ -23340,7 +23375,7 @@
           <w:color w:val="9CDCFE"/>
           <w:sz w:val="21"/>
           <w:szCs w:val="21"/>
-          <w:lang w:val="en-US" w:eastAsia="fr-FR"/>
+          <w:lang w:val="de-DE" w:eastAsia="fr-FR"/>
         </w:rPr>
         <w:t>u</w:t>
       </w:r>
@@ -23351,7 +23386,7 @@
           <w:color w:val="D4D4D4"/>
           <w:sz w:val="21"/>
           <w:szCs w:val="21"/>
-          <w:lang w:val="en-US" w:eastAsia="fr-FR"/>
+          <w:lang w:val="de-DE" w:eastAsia="fr-FR"/>
         </w:rPr>
         <w:t xml:space="preserve">    </w:t>
       </w:r>
@@ -23366,16 +23401,16 @@
           <w:color w:val="D4D4D4"/>
           <w:sz w:val="21"/>
           <w:szCs w:val="21"/>
-          <w:lang w:val="en-US" w:eastAsia="fr-FR"/>
-        </w:rPr>
-      </w:pPr>
-      <w:r>
-        <w:rPr>
-          <w:rFonts w:ascii="Consolas" w:eastAsia="Times New Roman" w:hAnsi="Consolas" w:cs="Times New Roman"/>
-          <w:color w:val="D4D4D4"/>
-          <w:sz w:val="21"/>
-          <w:szCs w:val="21"/>
-          <w:lang w:val="en-US" w:eastAsia="fr-FR"/>
+          <w:lang w:val="de-DE" w:eastAsia="fr-FR"/>
+        </w:rPr>
+      </w:pPr>
+      <w:r>
+        <w:rPr>
+          <w:rFonts w:ascii="Consolas" w:eastAsia="Times New Roman" w:hAnsi="Consolas" w:cs="Times New Roman"/>
+          <w:color w:val="D4D4D4"/>
+          <w:sz w:val="21"/>
+          <w:szCs w:val="21"/>
+          <w:lang w:val="de-DE" w:eastAsia="fr-FR"/>
         </w:rPr>
         <w:t xml:space="preserve">        </w:t>
       </w:r>
@@ -23386,7 +23421,7 @@
           <w:color w:val="C586C0"/>
           <w:sz w:val="21"/>
           <w:szCs w:val="21"/>
-          <w:lang w:val="en-US" w:eastAsia="fr-FR"/>
+          <w:lang w:val="de-DE" w:eastAsia="fr-FR"/>
         </w:rPr>
         <w:t>lda</w:t>
       </w:r>
@@ -23397,7 +23432,7 @@
           <w:color w:val="D4D4D4"/>
           <w:sz w:val="21"/>
           <w:szCs w:val="21"/>
-          <w:lang w:val="en-US" w:eastAsia="fr-FR"/>
+          <w:lang w:val="de-DE" w:eastAsia="fr-FR"/>
         </w:rPr>
         <w:t xml:space="preserve">   #</w:t>
       </w:r>
@@ -23407,7 +23442,7 @@
           <w:color w:val="9CDCFE"/>
           <w:sz w:val="21"/>
           <w:szCs w:val="21"/>
-          <w:lang w:val="en-US" w:eastAsia="fr-FR"/>
+          <w:lang w:val="de-DE" w:eastAsia="fr-FR"/>
         </w:rPr>
         <w:t>screen_left</w:t>
       </w:r>
@@ -23417,7 +23452,7 @@
           <w:color w:val="D4D4D4"/>
           <w:sz w:val="21"/>
           <w:szCs w:val="21"/>
-          <w:lang w:val="en-US" w:eastAsia="fr-FR"/>
+          <w:lang w:val="de-DE" w:eastAsia="fr-FR"/>
         </w:rPr>
         <w:t xml:space="preserve">      </w:t>
       </w:r>
@@ -23432,16 +23467,16 @@
           <w:color w:val="D4D4D4"/>
           <w:sz w:val="21"/>
           <w:szCs w:val="21"/>
-          <w:lang w:val="en-US" w:eastAsia="fr-FR"/>
-        </w:rPr>
-      </w:pPr>
-      <w:r>
-        <w:rPr>
-          <w:rFonts w:ascii="Consolas" w:eastAsia="Times New Roman" w:hAnsi="Consolas" w:cs="Times New Roman"/>
-          <w:color w:val="D4D4D4"/>
-          <w:sz w:val="21"/>
-          <w:szCs w:val="21"/>
-          <w:lang w:val="en-US" w:eastAsia="fr-FR"/>
+          <w:lang w:val="de-DE" w:eastAsia="fr-FR"/>
+        </w:rPr>
+      </w:pPr>
+      <w:r>
+        <w:rPr>
+          <w:rFonts w:ascii="Consolas" w:eastAsia="Times New Roman" w:hAnsi="Consolas" w:cs="Times New Roman"/>
+          <w:color w:val="D4D4D4"/>
+          <w:sz w:val="21"/>
+          <w:szCs w:val="21"/>
+          <w:lang w:val="de-DE" w:eastAsia="fr-FR"/>
         </w:rPr>
         <w:t>@</w:t>
       </w:r>
@@ -23451,7 +23486,7 @@
           <w:color w:val="9CDCFE"/>
           <w:sz w:val="21"/>
           <w:szCs w:val="21"/>
-          <w:lang w:val="en-US" w:eastAsia="fr-FR"/>
+          <w:lang w:val="de-DE" w:eastAsia="fr-FR"/>
         </w:rPr>
         <w:t>a</w:t>
       </w:r>
@@ -23461,7 +23496,7 @@
           <w:color w:val="D4D4D4"/>
           <w:sz w:val="21"/>
           <w:szCs w:val="21"/>
-          <w:lang w:val="en-US" w:eastAsia="fr-FR"/>
+          <w:lang w:val="de-DE" w:eastAsia="fr-FR"/>
         </w:rPr>
         <w:t xml:space="preserve">      </w:t>
       </w:r>
@@ -23472,7 +23507,7 @@
           <w:color w:val="C586C0"/>
           <w:sz w:val="21"/>
           <w:szCs w:val="21"/>
-          <w:lang w:val="en-US" w:eastAsia="fr-FR"/>
+          <w:lang w:val="de-DE" w:eastAsia="fr-FR"/>
         </w:rPr>
         <w:t>sta</w:t>
       </w:r>
@@ -23483,7 +23518,7 @@
           <w:color w:val="D4D4D4"/>
           <w:sz w:val="21"/>
           <w:szCs w:val="21"/>
-          <w:lang w:val="en-US" w:eastAsia="fr-FR"/>
+          <w:lang w:val="de-DE" w:eastAsia="fr-FR"/>
         </w:rPr>
         <w:t xml:space="preserve">   </w:t>
       </w:r>
@@ -23494,7 +23529,7 @@
           <w:color w:val="9CDCFE"/>
           <w:sz w:val="21"/>
           <w:szCs w:val="21"/>
-          <w:lang w:val="en-US" w:eastAsia="fr-FR"/>
+          <w:lang w:val="de-DE" w:eastAsia="fr-FR"/>
         </w:rPr>
         <w:t>x_pixel</w:t>
       </w:r>
@@ -23504,7 +23539,7 @@
           <w:color w:val="D4D4D4"/>
           <w:sz w:val="21"/>
           <w:szCs w:val="21"/>
-          <w:lang w:val="en-US" w:eastAsia="fr-FR"/>
+          <w:lang w:val="de-DE" w:eastAsia="fr-FR"/>
         </w:rPr>
         <w:t>,</w:t>
       </w:r>
@@ -23514,7 +23549,7 @@
           <w:color w:val="9CDCFE"/>
           <w:sz w:val="21"/>
           <w:szCs w:val="21"/>
-          <w:lang w:val="en-US" w:eastAsia="fr-FR"/>
+          <w:lang w:val="de-DE" w:eastAsia="fr-FR"/>
         </w:rPr>
         <w:t>u</w:t>
       </w:r>
@@ -23525,7 +23560,7 @@
           <w:color w:val="D4D4D4"/>
           <w:sz w:val="21"/>
           <w:szCs w:val="21"/>
-          <w:lang w:val="en-US" w:eastAsia="fr-FR"/>
+          <w:lang w:val="de-DE" w:eastAsia="fr-FR"/>
         </w:rPr>
         <w:t xml:space="preserve"> </w:t>
       </w:r>
@@ -23540,16 +23575,16 @@
           <w:color w:val="D4D4D4"/>
           <w:sz w:val="21"/>
           <w:szCs w:val="21"/>
-          <w:lang w:val="en-US" w:eastAsia="fr-FR"/>
-        </w:rPr>
-      </w:pPr>
-      <w:r>
-        <w:rPr>
-          <w:rFonts w:ascii="Consolas" w:eastAsia="Times New Roman" w:hAnsi="Consolas" w:cs="Times New Roman"/>
-          <w:color w:val="D4D4D4"/>
-          <w:sz w:val="21"/>
-          <w:szCs w:val="21"/>
-          <w:lang w:val="en-US" w:eastAsia="fr-FR"/>
+          <w:lang w:val="de-DE" w:eastAsia="fr-FR"/>
+        </w:rPr>
+      </w:pPr>
+      <w:r>
+        <w:rPr>
+          <w:rFonts w:ascii="Consolas" w:eastAsia="Times New Roman" w:hAnsi="Consolas" w:cs="Times New Roman"/>
+          <w:color w:val="D4D4D4"/>
+          <w:sz w:val="21"/>
+          <w:szCs w:val="21"/>
+          <w:lang w:val="de-DE" w:eastAsia="fr-FR"/>
         </w:rPr>
         <w:t xml:space="preserve">        </w:t>
       </w:r>
@@ -23560,7 +23595,7 @@
           <w:color w:val="C586C0"/>
           <w:sz w:val="21"/>
           <w:szCs w:val="21"/>
-          <w:lang w:val="en-US" w:eastAsia="fr-FR"/>
+          <w:lang w:val="de-DE" w:eastAsia="fr-FR"/>
         </w:rPr>
         <w:t>jmp</w:t>
       </w:r>
@@ -23571,7 +23606,7 @@
           <w:color w:val="D4D4D4"/>
           <w:sz w:val="21"/>
           <w:szCs w:val="21"/>
-          <w:lang w:val="en-US" w:eastAsia="fr-FR"/>
+          <w:lang w:val="de-DE" w:eastAsia="fr-FR"/>
         </w:rPr>
         <w:t xml:space="preserve">   </w:t>
       </w:r>
@@ -23582,7 +23617,7 @@
           <w:color w:val="9CDCFE"/>
           <w:sz w:val="21"/>
           <w:szCs w:val="21"/>
-          <w:lang w:val="en-US" w:eastAsia="fr-FR"/>
+          <w:lang w:val="de-DE" w:eastAsia="fr-FR"/>
         </w:rPr>
         <w:t>DisplaySprite</w:t>
       </w:r>
@@ -23593,7 +23628,7 @@
         <w:rPr>
           <w:b/>
           <w:bCs/>
-          <w:lang w:val="en-US"/>
+          <w:lang w:val="de-DE"/>
         </w:rPr>
       </w:pPr>
     </w:p>
@@ -23795,19 +23830,7 @@
         <w:rPr>
           <w:lang w:val="en-US"/>
         </w:rPr>
-        <w:t xml:space="preserve">Add a new image variant in the </w:t>
-      </w:r>
-      <w:r>
-        <w:rPr>
-          <w:lang w:val="en-US"/>
-        </w:rPr>
-        <w:t xml:space="preserve">object properties file. We want </w:t>
-      </w:r>
-      <w:r>
-        <w:rPr>
-          <w:lang w:val="en-US"/>
-        </w:rPr>
-        <w:t>:</w:t>
+        <w:t>Add a new image variant in the object properties file. We want :</w:t>
       </w:r>
     </w:p>
     <w:p>
@@ -23867,19 +23890,7 @@
         <w:rPr>
           <w:lang w:val="en-US"/>
         </w:rPr>
-        <w:t xml:space="preserve"> (NB</w:t>
-      </w:r>
-      <w:r>
-        <w:rPr>
-          <w:lang w:val="en-US"/>
-        </w:rPr>
-        <w:t>1</w:t>
-      </w:r>
-      <w:r>
-        <w:rPr>
-          <w:lang w:val="en-US"/>
-        </w:rPr>
-        <w:t>)</w:t>
+        <w:t xml:space="preserve"> (NB1)</w:t>
       </w:r>
     </w:p>
     <w:p>
@@ -23992,37 +24003,7 @@
           <w:szCs w:val="21"/>
           <w:lang w:val="en-US" w:eastAsia="fr-FR"/>
         </w:rPr>
-        <w:t>,</w:t>
-      </w:r>
-      <w:r>
-        <w:rPr>
-          <w:rFonts w:ascii="Consolas" w:eastAsia="Times New Roman" w:hAnsi="Consolas" w:cs="Times New Roman"/>
-          <w:color w:val="6A9955"/>
-          <w:sz w:val="21"/>
-          <w:szCs w:val="21"/>
-          <w:lang w:val="en-US" w:eastAsia="fr-FR"/>
-        </w:rPr>
-        <w:t>N</w:t>
-      </w:r>
-      <w:r>
-        <w:rPr>
-          <w:rFonts w:ascii="Consolas" w:eastAsia="Times New Roman" w:hAnsi="Consolas" w:cs="Times New Roman"/>
-          <w:color w:val="6A9955"/>
-          <w:sz w:val="21"/>
-          <w:szCs w:val="21"/>
-          <w:lang w:val="en-US" w:eastAsia="fr-FR"/>
-        </w:rPr>
-        <w:t>B</w:t>
-      </w:r>
-      <w:r>
-        <w:rPr>
-          <w:rFonts w:ascii="Consolas" w:eastAsia="Times New Roman" w:hAnsi="Consolas" w:cs="Times New Roman"/>
-          <w:color w:val="6A9955"/>
-          <w:sz w:val="21"/>
-          <w:szCs w:val="21"/>
-          <w:lang w:val="en-US" w:eastAsia="fr-FR"/>
-        </w:rPr>
-        <w:t>1</w:t>
+        <w:t>,NB1</w:t>
       </w:r>
     </w:p>
     <w:p>

</xml_diff>